<commit_message>
update paper obtencion TE
</commit_message>
<xml_diff>
--- a/Paper.docx
+++ b/Paper.docx
@@ -433,24 +433,50 @@
           <w:szCs w:val="24"/>
         </w:rPr>
       </w:pPr>
-    </w:p>
-    <w:p>
-      <w:pPr>
-        <w:rPr>
-          <w:rFonts w:ascii="Times New Roman" w:hAnsi="Times New Roman" w:cs="Times New Roman"/>
-          <w:sz w:val="24"/>
-          <w:szCs w:val="24"/>
-        </w:rPr>
-      </w:pPr>
-    </w:p>
-    <w:p>
-      <w:pPr>
-        <w:rPr>
-          <w:rFonts w:ascii="Times New Roman" w:hAnsi="Times New Roman" w:cs="Times New Roman"/>
-          <w:sz w:val="24"/>
-          <w:szCs w:val="24"/>
-        </w:rPr>
-      </w:pPr>
+      <w:r>
+        <w:rPr>
+          <w:rFonts w:ascii="Times New Roman" w:hAnsi="Times New Roman" w:cs="Times New Roman"/>
+          <w:sz w:val="24"/>
+          <w:szCs w:val="24"/>
+        </w:rPr>
+        <w:t xml:space="preserve">Con respecto al dispositivo físico la idea es utilizar una placa </w:t>
+      </w:r>
+      <w:proofErr w:type="spellStart"/>
+      <w:r>
+        <w:rPr>
+          <w:rFonts w:ascii="Times New Roman" w:hAnsi="Times New Roman" w:cs="Times New Roman"/>
+          <w:sz w:val="24"/>
+          <w:szCs w:val="24"/>
+        </w:rPr>
+        <w:t>Raspbery</w:t>
+      </w:r>
+      <w:proofErr w:type="spellEnd"/>
+      <w:r>
+        <w:rPr>
+          <w:rFonts w:ascii="Times New Roman" w:hAnsi="Times New Roman" w:cs="Times New Roman"/>
+          <w:sz w:val="24"/>
+          <w:szCs w:val="24"/>
+        </w:rPr>
+        <w:t xml:space="preserve"> Pi ya que es sistema embebido que corre sistemas operativos basados en </w:t>
+      </w:r>
+      <w:proofErr w:type="spellStart"/>
+      <w:r>
+        <w:rPr>
+          <w:rFonts w:ascii="Times New Roman" w:hAnsi="Times New Roman" w:cs="Times New Roman"/>
+          <w:sz w:val="24"/>
+          <w:szCs w:val="24"/>
+        </w:rPr>
+        <w:t>unix</w:t>
+      </w:r>
+      <w:proofErr w:type="spellEnd"/>
+      <w:r>
+        <w:rPr>
+          <w:rFonts w:ascii="Times New Roman" w:hAnsi="Times New Roman" w:cs="Times New Roman"/>
+          <w:sz w:val="24"/>
+          <w:szCs w:val="24"/>
+        </w:rPr>
+        <w:t xml:space="preserve"> y además es de fácil acceso en el mercado</w:t>
+      </w:r>
     </w:p>
     <w:p>
       <w:pPr>
@@ -623,6 +649,32 @@
           <w:rFonts w:ascii="Times New Roman" w:hAnsi="Times New Roman" w:cs="Times New Roman"/>
           <w:sz w:val="24"/>
           <w:szCs w:val="24"/>
+        </w:rPr>
+      </w:pPr>
+      <w:r>
+        <w:rPr>
+          <w:rFonts w:ascii="Times New Roman" w:hAnsi="Times New Roman" w:cs="Times New Roman"/>
+          <w:sz w:val="24"/>
+          <w:szCs w:val="24"/>
+        </w:rPr>
+        <w:tab/>
+      </w:r>
+      <w:r>
+        <w:rPr>
+          <w:rFonts w:ascii="Times New Roman" w:hAnsi="Times New Roman" w:cs="Times New Roman"/>
+          <w:sz w:val="24"/>
+          <w:szCs w:val="24"/>
+        </w:rPr>
+        <w:t>Control: CT</w:t>
+      </w:r>
+    </w:p>
+    <w:p>
+      <w:pPr>
+        <w:spacing w:line="240" w:lineRule="auto"/>
+        <w:rPr>
+          <w:rFonts w:ascii="Times New Roman" w:hAnsi="Times New Roman" w:cs="Times New Roman"/>
+          <w:sz w:val="24"/>
+          <w:szCs w:val="24"/>
           <w:lang w:val="en-US"/>
         </w:rPr>
       </w:pPr>
@@ -631,6 +683,55 @@
           <w:rFonts w:ascii="Times New Roman" w:hAnsi="Times New Roman" w:cs="Times New Roman"/>
           <w:sz w:val="24"/>
           <w:szCs w:val="24"/>
+          <w:lang w:val="en-US"/>
+        </w:rPr>
+        <w:t xml:space="preserve">Variables </w:t>
+      </w:r>
+      <w:proofErr w:type="spellStart"/>
+      <w:r>
+        <w:rPr>
+          <w:rFonts w:ascii="Times New Roman" w:hAnsi="Times New Roman" w:cs="Times New Roman"/>
+          <w:sz w:val="24"/>
+          <w:szCs w:val="24"/>
+          <w:lang w:val="en-US"/>
+        </w:rPr>
+        <w:t>endó</w:t>
+      </w:r>
+      <w:r>
+        <w:rPr>
+          <w:rFonts w:ascii="Times New Roman" w:hAnsi="Times New Roman" w:cs="Times New Roman"/>
+          <w:sz w:val="24"/>
+          <w:szCs w:val="24"/>
+          <w:lang w:val="en-US"/>
+        </w:rPr>
+        <w:t>genas</w:t>
+      </w:r>
+      <w:proofErr w:type="spellEnd"/>
+      <w:r>
+        <w:rPr>
+          <w:rFonts w:ascii="Times New Roman" w:hAnsi="Times New Roman" w:cs="Times New Roman"/>
+          <w:sz w:val="24"/>
+          <w:szCs w:val="24"/>
+          <w:lang w:val="en-US"/>
+        </w:rPr>
+        <w:t>:</w:t>
+      </w:r>
+    </w:p>
+    <w:p>
+      <w:pPr>
+        <w:spacing w:line="240" w:lineRule="auto"/>
+        <w:rPr>
+          <w:rFonts w:ascii="Times New Roman" w:hAnsi="Times New Roman" w:cs="Times New Roman"/>
+          <w:sz w:val="24"/>
+          <w:szCs w:val="24"/>
+        </w:rPr>
+      </w:pPr>
+      <w:r>
+        <w:rPr>
+          <w:rFonts w:ascii="Times New Roman" w:hAnsi="Times New Roman" w:cs="Times New Roman"/>
+          <w:sz w:val="24"/>
+          <w:szCs w:val="24"/>
+          <w:lang w:val="en-US"/>
         </w:rPr>
         <w:tab/>
       </w:r>
@@ -639,9 +740,26 @@
           <w:rFonts w:ascii="Times New Roman" w:hAnsi="Times New Roman" w:cs="Times New Roman"/>
           <w:sz w:val="24"/>
           <w:szCs w:val="24"/>
-          <w:lang w:val="en-US"/>
-        </w:rPr>
-        <w:t>Control: CT</w:t>
+        </w:rPr>
+        <w:t xml:space="preserve">Estado: PARP, </w:t>
+      </w:r>
+      <w:proofErr w:type="gramStart"/>
+      <w:r>
+        <w:rPr>
+          <w:rFonts w:ascii="Times New Roman" w:hAnsi="Times New Roman" w:cs="Times New Roman"/>
+          <w:sz w:val="24"/>
+          <w:szCs w:val="24"/>
+        </w:rPr>
+        <w:t>PT(</w:t>
+      </w:r>
+      <w:proofErr w:type="gramEnd"/>
+      <w:r>
+        <w:rPr>
+          <w:rFonts w:ascii="Times New Roman" w:hAnsi="Times New Roman" w:cs="Times New Roman"/>
+          <w:sz w:val="24"/>
+          <w:szCs w:val="24"/>
+        </w:rPr>
+        <w:t>i)</w:t>
       </w:r>
     </w:p>
     <w:p>
@@ -651,67 +769,16 @@
           <w:rFonts w:ascii="Times New Roman" w:hAnsi="Times New Roman" w:cs="Times New Roman"/>
           <w:sz w:val="24"/>
           <w:szCs w:val="24"/>
-          <w:lang w:val="en-US"/>
-        </w:rPr>
-      </w:pPr>
-      <w:r>
-        <w:rPr>
-          <w:rFonts w:ascii="Times New Roman" w:hAnsi="Times New Roman" w:cs="Times New Roman"/>
-          <w:sz w:val="24"/>
-          <w:szCs w:val="24"/>
-          <w:lang w:val="en-US"/>
-        </w:rPr>
-        <w:t xml:space="preserve">Variables </w:t>
-      </w:r>
-      <w:proofErr w:type="spellStart"/>
-      <w:r>
-        <w:rPr>
-          <w:rFonts w:ascii="Times New Roman" w:hAnsi="Times New Roman" w:cs="Times New Roman"/>
-          <w:sz w:val="24"/>
-          <w:szCs w:val="24"/>
-          <w:lang w:val="en-US"/>
-        </w:rPr>
-        <w:t>endó</w:t>
-      </w:r>
-      <w:r>
-        <w:rPr>
-          <w:rFonts w:ascii="Times New Roman" w:hAnsi="Times New Roman" w:cs="Times New Roman"/>
-          <w:sz w:val="24"/>
-          <w:szCs w:val="24"/>
-          <w:lang w:val="en-US"/>
-        </w:rPr>
-        <w:t>genas</w:t>
-      </w:r>
-      <w:proofErr w:type="spellEnd"/>
-      <w:r>
-        <w:rPr>
-          <w:rFonts w:ascii="Times New Roman" w:hAnsi="Times New Roman" w:cs="Times New Roman"/>
-          <w:sz w:val="24"/>
-          <w:szCs w:val="24"/>
-          <w:lang w:val="en-US"/>
-        </w:rPr>
-        <w:t>:</w:t>
-      </w:r>
-    </w:p>
-    <w:p>
-      <w:pPr>
-        <w:spacing w:line="240" w:lineRule="auto"/>
-        <w:rPr>
-          <w:rFonts w:ascii="Times New Roman" w:hAnsi="Times New Roman" w:cs="Times New Roman"/>
-          <w:sz w:val="24"/>
-          <w:szCs w:val="24"/>
-          <w:lang w:val="en-US"/>
-        </w:rPr>
-      </w:pPr>
-      <w:r>
-        <w:rPr>
-          <w:rFonts w:ascii="Times New Roman" w:hAnsi="Times New Roman" w:cs="Times New Roman"/>
-          <w:sz w:val="24"/>
-          <w:szCs w:val="24"/>
-          <w:lang w:val="en-US"/>
+        </w:rPr>
+      </w:pPr>
+      <w:r>
+        <w:rPr>
+          <w:rFonts w:ascii="Times New Roman" w:hAnsi="Times New Roman" w:cs="Times New Roman"/>
+          <w:sz w:val="24"/>
+          <w:szCs w:val="24"/>
         </w:rPr>
         <w:tab/>
-        <w:t xml:space="preserve">Estado: PARP, </w:t>
+        <w:t xml:space="preserve">Resultado: PPS, </w:t>
       </w:r>
       <w:proofErr w:type="gramStart"/>
       <w:r>
@@ -719,149 +786,41 @@
           <w:rFonts w:ascii="Times New Roman" w:hAnsi="Times New Roman" w:cs="Times New Roman"/>
           <w:sz w:val="24"/>
           <w:szCs w:val="24"/>
-          <w:lang w:val="en-US"/>
-        </w:rPr>
-        <w:t>PT(</w:t>
-      </w:r>
-      <w:proofErr w:type="spellStart"/>
+        </w:rPr>
+        <w:t>PEC(</w:t>
+      </w:r>
       <w:proofErr w:type="gramEnd"/>
       <w:r>
         <w:rPr>
           <w:rFonts w:ascii="Times New Roman" w:hAnsi="Times New Roman" w:cs="Times New Roman"/>
           <w:sz w:val="24"/>
           <w:szCs w:val="24"/>
-          <w:lang w:val="en-US"/>
-        </w:rPr>
-        <w:t>i</w:t>
-      </w:r>
-      <w:proofErr w:type="spellEnd"/>
-      <w:r>
-        <w:rPr>
-          <w:rFonts w:ascii="Times New Roman" w:hAnsi="Times New Roman" w:cs="Times New Roman"/>
-          <w:sz w:val="24"/>
-          <w:szCs w:val="24"/>
-          <w:lang w:val="en-US"/>
-        </w:rPr>
-        <w:t>)</w:t>
-      </w:r>
-    </w:p>
-    <w:p>
-      <w:pPr>
-        <w:spacing w:line="240" w:lineRule="auto"/>
-        <w:rPr>
-          <w:rFonts w:ascii="Times New Roman" w:hAnsi="Times New Roman" w:cs="Times New Roman"/>
-          <w:sz w:val="24"/>
-          <w:szCs w:val="24"/>
-          <w:lang w:val="en-US"/>
-        </w:rPr>
-      </w:pPr>
-      <w:r>
-        <w:rPr>
-          <w:rFonts w:ascii="Times New Roman" w:hAnsi="Times New Roman" w:cs="Times New Roman"/>
-          <w:sz w:val="24"/>
-          <w:szCs w:val="24"/>
-          <w:lang w:val="en-US"/>
-        </w:rPr>
-        <w:tab/>
-      </w:r>
-      <w:proofErr w:type="spellStart"/>
-      <w:r>
-        <w:rPr>
-          <w:rFonts w:ascii="Times New Roman" w:hAnsi="Times New Roman" w:cs="Times New Roman"/>
-          <w:sz w:val="24"/>
-          <w:szCs w:val="24"/>
-          <w:lang w:val="en-US"/>
-        </w:rPr>
-        <w:t>Resultado</w:t>
-      </w:r>
-      <w:proofErr w:type="spellEnd"/>
-      <w:r>
-        <w:rPr>
-          <w:rFonts w:ascii="Times New Roman" w:hAnsi="Times New Roman" w:cs="Times New Roman"/>
-          <w:sz w:val="24"/>
-          <w:szCs w:val="24"/>
-          <w:lang w:val="en-US"/>
-        </w:rPr>
-        <w:t xml:space="preserve">: PPS, </w:t>
-      </w:r>
-      <w:proofErr w:type="gramStart"/>
-      <w:r>
-        <w:rPr>
-          <w:rFonts w:ascii="Times New Roman" w:hAnsi="Times New Roman" w:cs="Times New Roman"/>
-          <w:sz w:val="24"/>
-          <w:szCs w:val="24"/>
-          <w:lang w:val="en-US"/>
-        </w:rPr>
-        <w:t>PEC(</w:t>
-      </w:r>
-      <w:proofErr w:type="spellStart"/>
-      <w:proofErr w:type="gramEnd"/>
-      <w:r>
-        <w:rPr>
-          <w:rFonts w:ascii="Times New Roman" w:hAnsi="Times New Roman" w:cs="Times New Roman"/>
-          <w:sz w:val="24"/>
-          <w:szCs w:val="24"/>
-          <w:lang w:val="en-US"/>
-        </w:rPr>
-        <w:t>i</w:t>
-      </w:r>
-      <w:proofErr w:type="spellEnd"/>
-      <w:r>
-        <w:rPr>
-          <w:rFonts w:ascii="Times New Roman" w:hAnsi="Times New Roman" w:cs="Times New Roman"/>
-          <w:sz w:val="24"/>
-          <w:szCs w:val="24"/>
-          <w:lang w:val="en-US"/>
-        </w:rPr>
-        <w:t>), PTO(</w:t>
-      </w:r>
-      <w:proofErr w:type="spellStart"/>
-      <w:r>
-        <w:rPr>
-          <w:rFonts w:ascii="Times New Roman" w:hAnsi="Times New Roman" w:cs="Times New Roman"/>
-          <w:sz w:val="24"/>
-          <w:szCs w:val="24"/>
-          <w:lang w:val="en-US"/>
-        </w:rPr>
-        <w:t>i</w:t>
-      </w:r>
-      <w:proofErr w:type="spellEnd"/>
-      <w:r>
-        <w:rPr>
-          <w:rFonts w:ascii="Times New Roman" w:hAnsi="Times New Roman" w:cs="Times New Roman"/>
-          <w:sz w:val="24"/>
-          <w:szCs w:val="24"/>
-          <w:lang w:val="en-US"/>
-        </w:rPr>
-        <w:t>)</w:t>
-      </w:r>
-    </w:p>
-    <w:p>
-      <w:pPr>
-        <w:rPr>
-          <w:rFonts w:ascii="Times New Roman" w:hAnsi="Times New Roman" w:cs="Times New Roman"/>
-          <w:sz w:val="24"/>
-          <w:szCs w:val="24"/>
-          <w:lang w:val="en-US"/>
-        </w:rPr>
-      </w:pPr>
-    </w:p>
-    <w:p>
-      <w:pPr>
-        <w:rPr>
-          <w:rFonts w:ascii="Times New Roman" w:hAnsi="Times New Roman" w:cs="Times New Roman"/>
-          <w:sz w:val="24"/>
-          <w:szCs w:val="24"/>
-          <w:lang w:val="en-US"/>
-        </w:rPr>
-      </w:pPr>
-      <w:proofErr w:type="spellStart"/>
-      <w:r>
-        <w:rPr>
-          <w:rFonts w:ascii="Times New Roman" w:hAnsi="Times New Roman" w:cs="Times New Roman"/>
-          <w:sz w:val="24"/>
-          <w:szCs w:val="24"/>
-          <w:lang w:val="en-US"/>
+        </w:rPr>
+        <w:t>i), PTO(i)</w:t>
+      </w:r>
+    </w:p>
+    <w:p>
+      <w:pPr>
+        <w:rPr>
+          <w:rFonts w:ascii="Times New Roman" w:hAnsi="Times New Roman" w:cs="Times New Roman"/>
+          <w:sz w:val="24"/>
+          <w:szCs w:val="24"/>
+        </w:rPr>
+      </w:pPr>
+    </w:p>
+    <w:p>
+      <w:pPr>
+        <w:rPr>
+          <w:rFonts w:ascii="Times New Roman" w:hAnsi="Times New Roman" w:cs="Times New Roman"/>
+          <w:sz w:val="24"/>
+          <w:szCs w:val="24"/>
+        </w:rPr>
+      </w:pPr>
+      <w:r>
+        <w:rPr>
+          <w:rFonts w:ascii="Times New Roman" w:hAnsi="Times New Roman" w:cs="Times New Roman"/>
+          <w:sz w:val="24"/>
+          <w:szCs w:val="24"/>
         </w:rPr>
         <w:t>Explicació</w:t>
       </w:r>
@@ -870,19 +829,8 @@
           <w:rFonts w:ascii="Times New Roman" w:hAnsi="Times New Roman" w:cs="Times New Roman"/>
           <w:sz w:val="24"/>
           <w:szCs w:val="24"/>
-          <w:lang w:val="en-US"/>
-        </w:rPr>
-        <w:t>n</w:t>
-      </w:r>
-      <w:proofErr w:type="spellEnd"/>
-      <w:r>
-        <w:rPr>
-          <w:rFonts w:ascii="Times New Roman" w:hAnsi="Times New Roman" w:cs="Times New Roman"/>
-          <w:sz w:val="24"/>
-          <w:szCs w:val="24"/>
-          <w:lang w:val="en-US"/>
-        </w:rPr>
-        <w:t xml:space="preserve"> de las variables:</w:t>
+        </w:rPr>
+        <w:t>n de las variables:</w:t>
       </w:r>
     </w:p>
     <w:p>
@@ -1152,6 +1100,56 @@
           <w:szCs w:val="24"/>
         </w:rPr>
       </w:pPr>
+      <w:r>
+        <w:rPr>
+          <w:rFonts w:ascii="Times New Roman" w:hAnsi="Times New Roman" w:cs="Times New Roman"/>
+          <w:sz w:val="24"/>
+          <w:szCs w:val="24"/>
+        </w:rPr>
+        <w:t>Obtención</w:t>
+      </w:r>
+      <w:r>
+        <w:rPr>
+          <w:rFonts w:ascii="Times New Roman" w:hAnsi="Times New Roman" w:cs="Times New Roman"/>
+          <w:sz w:val="24"/>
+          <w:szCs w:val="24"/>
+        </w:rPr>
+        <w:t xml:space="preserve"> de las FDP:</w:t>
+      </w:r>
+    </w:p>
+    <w:p>
+      <w:pPr>
+        <w:rPr>
+          <w:rFonts w:ascii="Times New Roman" w:hAnsi="Times New Roman" w:cs="Times New Roman"/>
+          <w:sz w:val="24"/>
+          <w:szCs w:val="24"/>
+        </w:rPr>
+      </w:pPr>
+      <w:r>
+        <w:rPr>
+          <w:rFonts w:ascii="Times New Roman" w:hAnsi="Times New Roman" w:cs="Times New Roman"/>
+          <w:sz w:val="24"/>
+          <w:szCs w:val="24"/>
+        </w:rPr>
+        <w:t>Para esta simulación tuvimos que conseguimos dos FDP: IA y TE</w:t>
+      </w:r>
+    </w:p>
+    <w:p>
+      <w:pPr>
+        <w:rPr>
+          <w:rFonts w:ascii="Times New Roman" w:hAnsi="Times New Roman" w:cs="Times New Roman"/>
+          <w:sz w:val="24"/>
+          <w:szCs w:val="24"/>
+        </w:rPr>
+      </w:pPr>
+      <w:r>
+        <w:rPr>
+          <w:rFonts w:ascii="Times New Roman" w:hAnsi="Times New Roman" w:cs="Times New Roman"/>
+          <w:sz w:val="24"/>
+          <w:szCs w:val="24"/>
+        </w:rPr>
+        <w:t xml:space="preserve">Para la obtención de IA lo que hicimos fue correr un programa llamado </w:t>
+      </w:r>
       <w:proofErr w:type="spellStart"/>
       <w:r>
         <w:rPr>
@@ -1159,7 +1157,7 @@
           <w:sz w:val="24"/>
           <w:szCs w:val="24"/>
         </w:rPr>
-        <w:t>Obtencion</w:t>
+        <w:t>Wireshark</w:t>
       </w:r>
       <w:proofErr w:type="spellEnd"/>
       <w:r>
@@ -1168,41 +1166,23 @@
           <w:sz w:val="24"/>
           <w:szCs w:val="24"/>
         </w:rPr>
-        <w:t xml:space="preserve"> de las FDP:</w:t>
-      </w:r>
-    </w:p>
-    <w:p>
-      <w:pPr>
-        <w:rPr>
-          <w:rFonts w:ascii="Times New Roman" w:hAnsi="Times New Roman" w:cs="Times New Roman"/>
-          <w:sz w:val="24"/>
-          <w:szCs w:val="24"/>
-        </w:rPr>
-      </w:pPr>
-      <w:r>
-        <w:rPr>
-          <w:rFonts w:ascii="Times New Roman" w:hAnsi="Times New Roman" w:cs="Times New Roman"/>
-          <w:sz w:val="24"/>
-          <w:szCs w:val="24"/>
-        </w:rPr>
-        <w:t>Para esta simulación tuvimos que conseguimos dos FDP: IA y TE</w:t>
-      </w:r>
-    </w:p>
-    <w:p>
-      <w:pPr>
-        <w:rPr>
-          <w:rFonts w:ascii="Times New Roman" w:hAnsi="Times New Roman" w:cs="Times New Roman"/>
-          <w:sz w:val="24"/>
-          <w:szCs w:val="24"/>
-        </w:rPr>
-      </w:pPr>
-      <w:r>
-        <w:rPr>
-          <w:rFonts w:ascii="Times New Roman" w:hAnsi="Times New Roman" w:cs="Times New Roman"/>
-          <w:sz w:val="24"/>
-          <w:szCs w:val="24"/>
-        </w:rPr>
-        <w:t xml:space="preserve">Para la obtención de IA lo que hicimos fue correr un programa llamado </w:t>
+        <w:t xml:space="preserve"> para capturar los paquetes de red que llegaban. El programa nos </w:t>
+      </w:r>
+      <w:r>
+        <w:rPr>
+          <w:rFonts w:ascii="Times New Roman" w:hAnsi="Times New Roman" w:cs="Times New Roman"/>
+          <w:sz w:val="24"/>
+          <w:szCs w:val="24"/>
+        </w:rPr>
+        <w:t>proporcionó</w:t>
+      </w:r>
+      <w:r>
+        <w:rPr>
+          <w:rFonts w:ascii="Times New Roman" w:hAnsi="Times New Roman" w:cs="Times New Roman"/>
+          <w:sz w:val="24"/>
+          <w:szCs w:val="24"/>
+        </w:rPr>
+        <w:t xml:space="preserve"> el tiempo de llegada relativo según el primer paquete (siendo para este t=0) entonces exportamos esto a formato </w:t>
       </w:r>
       <w:proofErr w:type="spellStart"/>
       <w:r>
@@ -1211,7 +1191,7 @@
           <w:sz w:val="24"/>
           <w:szCs w:val="24"/>
         </w:rPr>
-        <w:t>Wireshark</w:t>
+        <w:t>csv</w:t>
       </w:r>
       <w:proofErr w:type="spellEnd"/>
       <w:r>
@@ -1220,7 +1200,15 @@
           <w:sz w:val="24"/>
           <w:szCs w:val="24"/>
         </w:rPr>
-        <w:t xml:space="preserve"> para capturar los paquetes de red que llegaban. El programa nos </w:t>
+        <w:t xml:space="preserve"> y mediante </w:t>
+      </w:r>
+      <w:r>
+        <w:rPr>
+          <w:rFonts w:ascii="Times New Roman" w:hAnsi="Times New Roman" w:cs="Times New Roman"/>
+          <w:sz w:val="24"/>
+          <w:szCs w:val="24"/>
+        </w:rPr>
+        <w:t xml:space="preserve">un script hicimos los respectivos cálculos para sacar el intervalo de arribo, luego cargamos los valores en el </w:t>
       </w:r>
       <w:proofErr w:type="spellStart"/>
       <w:r>
@@ -1229,7 +1217,7 @@
           <w:sz w:val="24"/>
           <w:szCs w:val="24"/>
         </w:rPr>
-        <w:t>proporciono</w:t>
+        <w:t>Easy</w:t>
       </w:r>
       <w:proofErr w:type="spellEnd"/>
       <w:r>
@@ -1238,7 +1226,7 @@
           <w:sz w:val="24"/>
           <w:szCs w:val="24"/>
         </w:rPr>
-        <w:t xml:space="preserve"> el tiempo de llegada relativo según el primer paquete (siendo para este t=0) entonces exportamos esto a formato </w:t>
+        <w:t xml:space="preserve"> </w:t>
       </w:r>
       <w:proofErr w:type="spellStart"/>
       <w:r>
@@ -1247,7 +1235,7 @@
           <w:sz w:val="24"/>
           <w:szCs w:val="24"/>
         </w:rPr>
-        <w:t>csv</w:t>
+        <w:t>Fit</w:t>
       </w:r>
       <w:proofErr w:type="spellEnd"/>
       <w:r>
@@ -1256,15 +1244,23 @@
           <w:sz w:val="24"/>
           <w:szCs w:val="24"/>
         </w:rPr>
-        <w:t xml:space="preserve"> y mediante </w:t>
-      </w:r>
-      <w:r>
-        <w:rPr>
-          <w:rFonts w:ascii="Times New Roman" w:hAnsi="Times New Roman" w:cs="Times New Roman"/>
-          <w:sz w:val="24"/>
-          <w:szCs w:val="24"/>
-        </w:rPr>
-        <w:t xml:space="preserve">un script hicimos los respectivos cálculos para sacar el intervalo de arribo, luego cargamos los valores en el </w:t>
+        <w:t xml:space="preserve"> y la distribución que nos </w:t>
+      </w:r>
+      <w:r>
+        <w:rPr>
+          <w:rFonts w:ascii="Times New Roman" w:hAnsi="Times New Roman" w:cs="Times New Roman"/>
+          <w:sz w:val="24"/>
+          <w:szCs w:val="24"/>
+        </w:rPr>
+        <w:t>sugería</w:t>
+      </w:r>
+      <w:r>
+        <w:rPr>
+          <w:rFonts w:ascii="Times New Roman" w:hAnsi="Times New Roman" w:cs="Times New Roman"/>
+          <w:sz w:val="24"/>
+          <w:szCs w:val="24"/>
+        </w:rPr>
+        <w:t xml:space="preserve"> fue la de </w:t>
       </w:r>
       <w:proofErr w:type="spellStart"/>
       <w:r>
@@ -1273,7 +1269,7 @@
           <w:sz w:val="24"/>
           <w:szCs w:val="24"/>
         </w:rPr>
-        <w:t>Easy</w:t>
+        <w:t>Gumbel</w:t>
       </w:r>
       <w:proofErr w:type="spellEnd"/>
       <w:r>
@@ -1282,79 +1278,39 @@
           <w:sz w:val="24"/>
           <w:szCs w:val="24"/>
         </w:rPr>
-        <w:t xml:space="preserve"> </w:t>
-      </w:r>
-      <w:proofErr w:type="spellStart"/>
-      <w:r>
-        <w:rPr>
-          <w:rFonts w:ascii="Times New Roman" w:hAnsi="Times New Roman" w:cs="Times New Roman"/>
-          <w:sz w:val="24"/>
-          <w:szCs w:val="24"/>
-        </w:rPr>
-        <w:t>Fit</w:t>
-      </w:r>
-      <w:proofErr w:type="spellEnd"/>
-      <w:r>
-        <w:rPr>
-          <w:rFonts w:ascii="Times New Roman" w:hAnsi="Times New Roman" w:cs="Times New Roman"/>
-          <w:sz w:val="24"/>
-          <w:szCs w:val="24"/>
-        </w:rPr>
-        <w:t xml:space="preserve"> y la distribución que nos </w:t>
-      </w:r>
-      <w:proofErr w:type="spellStart"/>
-      <w:r>
-        <w:rPr>
-          <w:rFonts w:ascii="Times New Roman" w:hAnsi="Times New Roman" w:cs="Times New Roman"/>
-          <w:sz w:val="24"/>
-          <w:szCs w:val="24"/>
-        </w:rPr>
-        <w:t>sugeria</w:t>
-      </w:r>
-      <w:proofErr w:type="spellEnd"/>
-      <w:r>
-        <w:rPr>
-          <w:rFonts w:ascii="Times New Roman" w:hAnsi="Times New Roman" w:cs="Times New Roman"/>
-          <w:sz w:val="24"/>
-          <w:szCs w:val="24"/>
-        </w:rPr>
-        <w:t xml:space="preserve"> fue la de </w:t>
-      </w:r>
-      <w:proofErr w:type="spellStart"/>
-      <w:r>
-        <w:rPr>
-          <w:rFonts w:ascii="Times New Roman" w:hAnsi="Times New Roman" w:cs="Times New Roman"/>
-          <w:sz w:val="24"/>
-          <w:szCs w:val="24"/>
-        </w:rPr>
-        <w:t>Gumbel</w:t>
-      </w:r>
-      <w:proofErr w:type="spellEnd"/>
-      <w:r>
-        <w:rPr>
-          <w:rFonts w:ascii="Times New Roman" w:hAnsi="Times New Roman" w:cs="Times New Roman"/>
-          <w:sz w:val="24"/>
-          <w:szCs w:val="24"/>
-        </w:rPr>
         <w:t xml:space="preserve"> Max, cuya función de </w:t>
       </w:r>
-      <w:proofErr w:type="spellStart"/>
-      <w:r>
-        <w:rPr>
-          <w:rFonts w:ascii="Times New Roman" w:hAnsi="Times New Roman" w:cs="Times New Roman"/>
-          <w:sz w:val="24"/>
-          <w:szCs w:val="24"/>
-        </w:rPr>
-        <w:t>densiadad</w:t>
-      </w:r>
-      <w:proofErr w:type="spellEnd"/>
-      <w:r>
-        <w:rPr>
-          <w:rFonts w:ascii="Times New Roman" w:hAnsi="Times New Roman" w:cs="Times New Roman"/>
-          <w:sz w:val="24"/>
-          <w:szCs w:val="24"/>
-        </w:rPr>
-        <w:t xml:space="preserve"> de probabilidad es:</w:t>
+      <w:r>
+        <w:rPr>
+          <w:rFonts w:ascii="Times New Roman" w:hAnsi="Times New Roman" w:cs="Times New Roman"/>
+          <w:sz w:val="24"/>
+          <w:szCs w:val="24"/>
+        </w:rPr>
+        <w:t>densidad</w:t>
+      </w:r>
+      <w:r>
+        <w:rPr>
+          <w:rFonts w:ascii="Times New Roman" w:hAnsi="Times New Roman" w:cs="Times New Roman"/>
+          <w:sz w:val="24"/>
+          <w:szCs w:val="24"/>
+        </w:rPr>
+        <w:t xml:space="preserve"> de probabilidad </w:t>
+      </w:r>
+      <w:r>
+        <w:rPr>
+          <w:rFonts w:ascii="Times New Roman" w:hAnsi="Times New Roman" w:cs="Times New Roman"/>
+          <w:sz w:val="24"/>
+          <w:szCs w:val="24"/>
+        </w:rPr>
+        <w:t xml:space="preserve">acumulada </w:t>
+      </w:r>
+      <w:r>
+        <w:rPr>
+          <w:rFonts w:ascii="Times New Roman" w:hAnsi="Times New Roman" w:cs="Times New Roman"/>
+          <w:sz w:val="24"/>
+          <w:szCs w:val="24"/>
+        </w:rPr>
+        <w:t>es:</w:t>
       </w:r>
     </w:p>
     <w:p>
@@ -1527,7 +1483,82 @@
           <w:szCs w:val="24"/>
         </w:rPr>
         <w:lastRenderedPageBreak/>
+        <w:t>Grafico obtenido:</w:t>
+      </w:r>
+    </w:p>
+    <w:p>
+      <w:pPr>
+        <w:rPr>
+          <w:rFonts w:ascii="Times New Roman" w:eastAsiaTheme="minorEastAsia" w:hAnsi="Times New Roman" w:cs="Times New Roman"/>
+          <w:sz w:val="24"/>
+          <w:szCs w:val="24"/>
+        </w:rPr>
+      </w:pPr>
+      <w:r>
+        <w:rPr>
+          <w:noProof/>
+          <w:lang w:eastAsia="es-AR"/>
+        </w:rPr>
+        <w:drawing>
+          <wp:inline distT="0" distB="0" distL="0" distR="0" wp14:anchorId="6859CA7E" wp14:editId="4D4D0B04">
+            <wp:extent cx="5643075" cy="3104393"/>
+            <wp:effectExtent l="0" t="0" r="0" b="1270"/>
+            <wp:docPr id="1" name="Imagen 1"/>
+            <wp:cNvGraphicFramePr>
+              <a:graphicFrameLocks xmlns:a="http://schemas.openxmlformats.org/drawingml/2006/main" noChangeAspect="1"/>
+            </wp:cNvGraphicFramePr>
+            <a:graphic xmlns:a="http://schemas.openxmlformats.org/drawingml/2006/main">
+              <a:graphicData uri="http://schemas.openxmlformats.org/drawingml/2006/picture">
+                <pic:pic xmlns:pic="http://schemas.openxmlformats.org/drawingml/2006/picture">
+                  <pic:nvPicPr>
+                    <pic:cNvPr id="0" name=""/>
+                    <pic:cNvPicPr/>
+                  </pic:nvPicPr>
+                  <pic:blipFill>
+                    <a:blip r:embed="rId6"/>
+                    <a:stretch>
+                      <a:fillRect/>
+                    </a:stretch>
+                  </pic:blipFill>
+                  <pic:spPr>
+                    <a:xfrm>
+                      <a:off x="0" y="0"/>
+                      <a:ext cx="5642411" cy="3104028"/>
+                    </a:xfrm>
+                    <a:prstGeom prst="rect">
+                      <a:avLst/>
+                    </a:prstGeom>
+                  </pic:spPr>
+                </pic:pic>
+              </a:graphicData>
+            </a:graphic>
+          </wp:inline>
+        </w:drawing>
+      </w:r>
+    </w:p>
+    <w:p>
+      <w:pPr>
+        <w:rPr>
+          <w:rFonts w:ascii="Times New Roman" w:eastAsiaTheme="minorEastAsia" w:hAnsi="Times New Roman" w:cs="Times New Roman"/>
+          <w:sz w:val="24"/>
+          <w:szCs w:val="24"/>
+        </w:rPr>
+      </w:pPr>
+      <w:r>
+        <w:rPr>
+          <w:rFonts w:ascii="Times New Roman" w:eastAsiaTheme="minorEastAsia" w:hAnsi="Times New Roman" w:cs="Times New Roman"/>
+          <w:sz w:val="24"/>
+          <w:szCs w:val="24"/>
+        </w:rPr>
         <w:t>Usamos la metodología de función inversa, quedando</w:t>
+      </w:r>
+      <w:r>
+        <w:rPr>
+          <w:rFonts w:ascii="Times New Roman" w:eastAsiaTheme="minorEastAsia" w:hAnsi="Times New Roman" w:cs="Times New Roman"/>
+          <w:sz w:val="24"/>
+          <w:szCs w:val="24"/>
+        </w:rPr>
+        <w:t>:</w:t>
       </w:r>
     </w:p>
     <w:p>
@@ -1705,15 +1736,538 @@
               <w:sz w:val="24"/>
               <w:szCs w:val="24"/>
             </w:rPr>
-            <m:t>(x)</m:t>
+            <m:t>(x))</m:t>
           </m:r>
+        </m:oMath>
+      </m:oMathPara>
+    </w:p>
+    <w:p>
+      <w:pPr>
+        <w:rPr>
+          <w:rFonts w:ascii="Times New Roman" w:hAnsi="Times New Roman" w:cs="Times New Roman"/>
+          <w:sz w:val="24"/>
+          <w:szCs w:val="24"/>
+        </w:rPr>
+      </w:pPr>
+    </w:p>
+    <w:p>
+      <w:pPr>
+        <w:rPr>
+          <w:rFonts w:ascii="Times New Roman" w:hAnsi="Times New Roman" w:cs="Times New Roman"/>
+          <w:sz w:val="24"/>
+          <w:szCs w:val="24"/>
+        </w:rPr>
+      </w:pPr>
+      <w:r>
+        <w:rPr>
+          <w:rFonts w:ascii="Times New Roman" w:hAnsi="Times New Roman" w:cs="Times New Roman"/>
+          <w:sz w:val="24"/>
+          <w:szCs w:val="24"/>
+        </w:rPr>
+        <w:t xml:space="preserve">Para la obtención de la TE corrimos un programa prototipo, similar al que correría en la placa </w:t>
+      </w:r>
+      <w:proofErr w:type="spellStart"/>
+      <w:r>
+        <w:rPr>
+          <w:rFonts w:ascii="Times New Roman" w:hAnsi="Times New Roman" w:cs="Times New Roman"/>
+          <w:sz w:val="24"/>
+          <w:szCs w:val="24"/>
+        </w:rPr>
+        <w:t>Rasperry</w:t>
+      </w:r>
+      <w:proofErr w:type="spellEnd"/>
+      <w:r>
+        <w:rPr>
+          <w:rFonts w:ascii="Times New Roman" w:hAnsi="Times New Roman" w:cs="Times New Roman"/>
+          <w:sz w:val="24"/>
+          <w:szCs w:val="24"/>
+        </w:rPr>
+        <w:t xml:space="preserve"> Pi. El input de este programa fue la misma captura de paquetes que para la obtención de la IA, por cada paquete analizado se </w:t>
+      </w:r>
+      <w:r>
+        <w:rPr>
+          <w:rFonts w:ascii="Times New Roman" w:hAnsi="Times New Roman" w:cs="Times New Roman"/>
+          <w:sz w:val="24"/>
+          <w:szCs w:val="24"/>
+        </w:rPr>
+        <w:t>guardó</w:t>
+      </w:r>
+      <w:r>
+        <w:rPr>
+          <w:rFonts w:ascii="Times New Roman" w:hAnsi="Times New Roman" w:cs="Times New Roman"/>
+          <w:sz w:val="24"/>
+          <w:szCs w:val="24"/>
+        </w:rPr>
+        <w:t xml:space="preserve"> en un archivo la diferencia de tiempo en microsegundos respecto al paquete anterior, luego ese archivo se </w:t>
+      </w:r>
+      <w:r>
+        <w:rPr>
+          <w:rFonts w:ascii="Times New Roman" w:hAnsi="Times New Roman" w:cs="Times New Roman"/>
+          <w:sz w:val="24"/>
+          <w:szCs w:val="24"/>
+        </w:rPr>
+        <w:t>cargó</w:t>
+      </w:r>
+      <w:r>
+        <w:rPr>
+          <w:rFonts w:ascii="Times New Roman" w:hAnsi="Times New Roman" w:cs="Times New Roman"/>
+          <w:sz w:val="24"/>
+          <w:szCs w:val="24"/>
+        </w:rPr>
+        <w:t xml:space="preserve"> en el </w:t>
+      </w:r>
+      <w:proofErr w:type="spellStart"/>
+      <w:r>
+        <w:rPr>
+          <w:rFonts w:ascii="Times New Roman" w:hAnsi="Times New Roman" w:cs="Times New Roman"/>
+          <w:sz w:val="24"/>
+          <w:szCs w:val="24"/>
+        </w:rPr>
+        <w:t>Easy</w:t>
+      </w:r>
+      <w:proofErr w:type="spellEnd"/>
+      <w:r>
+        <w:rPr>
+          <w:rFonts w:ascii="Times New Roman" w:hAnsi="Times New Roman" w:cs="Times New Roman"/>
+          <w:sz w:val="24"/>
+          <w:szCs w:val="24"/>
+        </w:rPr>
+        <w:t xml:space="preserve"> </w:t>
+      </w:r>
+      <w:proofErr w:type="spellStart"/>
+      <w:r>
+        <w:rPr>
+          <w:rFonts w:ascii="Times New Roman" w:hAnsi="Times New Roman" w:cs="Times New Roman"/>
+          <w:sz w:val="24"/>
+          <w:szCs w:val="24"/>
+        </w:rPr>
+        <w:t>Fit</w:t>
+      </w:r>
+      <w:proofErr w:type="spellEnd"/>
+      <w:r>
+        <w:rPr>
+          <w:rFonts w:ascii="Times New Roman" w:hAnsi="Times New Roman" w:cs="Times New Roman"/>
+          <w:sz w:val="24"/>
+          <w:szCs w:val="24"/>
+        </w:rPr>
+        <w:t>. La distribución que sugirió fue</w:t>
+      </w:r>
+      <w:r>
+        <w:rPr>
+          <w:rFonts w:ascii="Times New Roman" w:hAnsi="Times New Roman" w:cs="Times New Roman"/>
+          <w:sz w:val="24"/>
+          <w:szCs w:val="24"/>
+        </w:rPr>
+        <w:t xml:space="preserve"> </w:t>
+      </w:r>
+      <w:proofErr w:type="spellStart"/>
+      <w:r>
+        <w:rPr>
+          <w:rFonts w:ascii="Times New Roman" w:hAnsi="Times New Roman" w:cs="Times New Roman"/>
+          <w:sz w:val="24"/>
+          <w:szCs w:val="24"/>
+        </w:rPr>
+        <w:t>Logistica</w:t>
+      </w:r>
+      <w:proofErr w:type="spellEnd"/>
+      <w:r>
+        <w:rPr>
+          <w:rFonts w:ascii="Times New Roman" w:hAnsi="Times New Roman" w:cs="Times New Roman"/>
+          <w:sz w:val="24"/>
+          <w:szCs w:val="24"/>
+        </w:rPr>
+        <w:t>, cuya función de densidad acumulada es:</w:t>
+      </w:r>
+    </w:p>
+    <w:p>
+      <w:pPr>
+        <w:rPr>
+          <w:rFonts w:ascii="Times New Roman" w:hAnsi="Times New Roman" w:cs="Times New Roman"/>
+          <w:sz w:val="24"/>
+          <w:szCs w:val="24"/>
+        </w:rPr>
+      </w:pPr>
+      <m:oMathPara>
+        <m:oMathParaPr>
+          <m:jc m:val="left"/>
+        </m:oMathParaPr>
+        <m:oMath>
           <m:r>
             <w:rPr>
               <w:rFonts w:ascii="Cambria Math" w:hAnsi="Cambria Math" w:cs="Times New Roman"/>
               <w:sz w:val="24"/>
               <w:szCs w:val="24"/>
             </w:rPr>
-            <m:t>)</m:t>
+            <m:t>F</m:t>
+          </m:r>
+          <m:d>
+            <m:dPr>
+              <m:ctrlPr>
+                <w:rPr>
+                  <w:rFonts w:ascii="Cambria Math" w:hAnsi="Cambria Math" w:cs="Times New Roman"/>
+                  <w:i/>
+                  <w:sz w:val="24"/>
+                  <w:szCs w:val="24"/>
+                </w:rPr>
+              </m:ctrlPr>
+            </m:dPr>
+            <m:e>
+              <m:r>
+                <w:rPr>
+                  <w:rFonts w:ascii="Cambria Math" w:hAnsi="Cambria Math" w:cs="Times New Roman"/>
+                  <w:sz w:val="24"/>
+                  <w:szCs w:val="24"/>
+                </w:rPr>
+                <m:t>x</m:t>
+              </m:r>
+            </m:e>
+          </m:d>
+          <m:r>
+            <w:rPr>
+              <w:rFonts w:ascii="Cambria Math" w:hAnsi="Cambria Math" w:cs="Times New Roman"/>
+              <w:sz w:val="24"/>
+              <w:szCs w:val="24"/>
+            </w:rPr>
+            <m:t xml:space="preserve">= </m:t>
+          </m:r>
+          <m:f>
+            <m:fPr>
+              <m:ctrlPr>
+                <w:rPr>
+                  <w:rFonts w:ascii="Cambria Math" w:hAnsi="Cambria Math" w:cs="Times New Roman"/>
+                  <w:i/>
+                  <w:sz w:val="24"/>
+                  <w:szCs w:val="24"/>
+                </w:rPr>
+              </m:ctrlPr>
+            </m:fPr>
+            <m:num>
+              <m:r>
+                <w:rPr>
+                  <w:rFonts w:ascii="Cambria Math" w:hAnsi="Cambria Math" w:cs="Times New Roman"/>
+                  <w:sz w:val="24"/>
+                  <w:szCs w:val="24"/>
+                </w:rPr>
+                <m:t>1</m:t>
+              </m:r>
+            </m:num>
+            <m:den>
+              <m:r>
+                <w:rPr>
+                  <w:rFonts w:ascii="Cambria Math" w:hAnsi="Cambria Math" w:cs="Times New Roman"/>
+                  <w:sz w:val="24"/>
+                  <w:szCs w:val="24"/>
+                </w:rPr>
+                <m:t>1+</m:t>
+              </m:r>
+              <m:sSup>
+                <m:sSupPr>
+                  <m:ctrlPr>
+                    <w:rPr>
+                      <w:rFonts w:ascii="Cambria Math" w:hAnsi="Cambria Math" w:cs="Times New Roman"/>
+                      <w:i/>
+                      <w:sz w:val="24"/>
+                      <w:szCs w:val="24"/>
+                    </w:rPr>
+                  </m:ctrlPr>
+                </m:sSupPr>
+                <m:e>
+                  <m:r>
+                    <w:rPr>
+                      <w:rFonts w:ascii="Cambria Math" w:hAnsi="Cambria Math" w:cs="Times New Roman"/>
+                      <w:sz w:val="24"/>
+                      <w:szCs w:val="24"/>
+                    </w:rPr>
+                    <m:t>e</m:t>
+                  </m:r>
+                </m:e>
+                <m:sup>
+                  <m:r>
+                    <w:rPr>
+                      <w:rFonts w:ascii="Cambria Math" w:hAnsi="Cambria Math" w:cs="Times New Roman"/>
+                      <w:sz w:val="24"/>
+                      <w:szCs w:val="24"/>
+                    </w:rPr>
+                    <m:t>-</m:t>
+                  </m:r>
+                  <m:d>
+                    <m:dPr>
+                      <m:ctrlPr>
+                        <w:rPr>
+                          <w:rFonts w:ascii="Cambria Math" w:hAnsi="Cambria Math" w:cs="Times New Roman"/>
+                          <w:i/>
+                          <w:sz w:val="24"/>
+                          <w:szCs w:val="24"/>
+                        </w:rPr>
+                      </m:ctrlPr>
+                    </m:dPr>
+                    <m:e>
+                      <m:r>
+                        <w:rPr>
+                          <w:rFonts w:ascii="Cambria Math" w:hAnsi="Cambria Math" w:cs="Times New Roman"/>
+                          <w:sz w:val="24"/>
+                          <w:szCs w:val="24"/>
+                        </w:rPr>
+                        <m:t>x-μ</m:t>
+                      </m:r>
+                    </m:e>
+                  </m:d>
+                  <m:r>
+                    <w:rPr>
+                      <w:rFonts w:ascii="Cambria Math" w:hAnsi="Cambria Math" w:cs="Times New Roman"/>
+                      <w:sz w:val="24"/>
+                      <w:szCs w:val="24"/>
+                    </w:rPr>
+                    <m:t>/θ</m:t>
+                  </m:r>
+                </m:sup>
+              </m:sSup>
+            </m:den>
+          </m:f>
+        </m:oMath>
+      </m:oMathPara>
+    </w:p>
+    <w:p>
+      <w:pPr>
+        <w:rPr>
+          <w:rFonts w:ascii="Times New Roman" w:eastAsiaTheme="minorEastAsia" w:hAnsi="Times New Roman" w:cs="Times New Roman"/>
+          <w:sz w:val="24"/>
+          <w:szCs w:val="24"/>
+        </w:rPr>
+      </w:pPr>
+      <w:r>
+        <w:rPr>
+          <w:rFonts w:ascii="Times New Roman" w:eastAsiaTheme="minorEastAsia" w:hAnsi="Times New Roman" w:cs="Times New Roman"/>
+          <w:sz w:val="24"/>
+          <w:szCs w:val="24"/>
+        </w:rPr>
+        <w:t xml:space="preserve">Donde </w:t>
+      </w:r>
+      <m:oMath>
+        <m:r>
+          <w:rPr>
+            <w:rFonts w:ascii="Cambria Math" w:eastAsiaTheme="minorEastAsia" w:hAnsi="Cambria Math" w:cs="Times New Roman"/>
+            <w:sz w:val="24"/>
+            <w:szCs w:val="24"/>
+          </w:rPr>
+          <m:t>μ=</m:t>
+        </m:r>
+        <m:r>
+          <w:rPr>
+            <w:rFonts w:ascii="Cambria Math" w:eastAsiaTheme="minorEastAsia" w:hAnsi="Cambria Math" w:cs="Times New Roman"/>
+            <w:sz w:val="24"/>
+            <w:szCs w:val="24"/>
+          </w:rPr>
+          <m:t>2505.6</m:t>
+        </m:r>
+      </m:oMath>
+      <w:r>
+        <w:rPr>
+          <w:rFonts w:ascii="Times New Roman" w:eastAsiaTheme="minorEastAsia" w:hAnsi="Times New Roman" w:cs="Times New Roman"/>
+          <w:sz w:val="24"/>
+          <w:szCs w:val="24"/>
+        </w:rPr>
+        <w:t xml:space="preserve"> y </w:t>
+      </w:r>
+      <m:oMath>
+        <m:r>
+          <w:rPr>
+            <w:rFonts w:ascii="Cambria Math" w:eastAsiaTheme="minorEastAsia" w:hAnsi="Cambria Math" w:cs="Times New Roman"/>
+            <w:sz w:val="24"/>
+            <w:szCs w:val="24"/>
+          </w:rPr>
+          <m:t>θ</m:t>
+        </m:r>
+        <m:r>
+          <w:rPr>
+            <w:rFonts w:ascii="Cambria Math" w:eastAsiaTheme="minorEastAsia" w:hAnsi="Cambria Math" w:cs="Times New Roman"/>
+            <w:sz w:val="24"/>
+            <w:szCs w:val="24"/>
+          </w:rPr>
+          <m:t>=722.3</m:t>
+        </m:r>
+      </m:oMath>
+    </w:p>
+    <w:p>
+      <w:pPr>
+        <w:rPr>
+          <w:rFonts w:ascii="Times New Roman" w:hAnsi="Times New Roman" w:cs="Times New Roman"/>
+          <w:sz w:val="24"/>
+          <w:szCs w:val="24"/>
+        </w:rPr>
+      </w:pPr>
+    </w:p>
+    <w:p>
+      <w:pPr>
+        <w:rPr>
+          <w:rFonts w:ascii="Times New Roman" w:hAnsi="Times New Roman" w:cs="Times New Roman"/>
+          <w:sz w:val="24"/>
+          <w:szCs w:val="24"/>
+        </w:rPr>
+      </w:pPr>
+    </w:p>
+    <w:p>
+      <w:pPr>
+        <w:rPr>
+          <w:rFonts w:ascii="Times New Roman" w:hAnsi="Times New Roman" w:cs="Times New Roman"/>
+          <w:sz w:val="24"/>
+          <w:szCs w:val="24"/>
+        </w:rPr>
+      </w:pPr>
+    </w:p>
+    <w:p>
+      <w:pPr>
+        <w:rPr>
+          <w:rFonts w:ascii="Times New Roman" w:hAnsi="Times New Roman" w:cs="Times New Roman"/>
+          <w:sz w:val="24"/>
+          <w:szCs w:val="24"/>
+        </w:rPr>
+      </w:pPr>
+    </w:p>
+    <w:p>
+      <w:pPr>
+        <w:rPr>
+          <w:rFonts w:ascii="Times New Roman" w:hAnsi="Times New Roman" w:cs="Times New Roman"/>
+          <w:sz w:val="24"/>
+          <w:szCs w:val="24"/>
+        </w:rPr>
+      </w:pPr>
+      <w:r>
+        <w:rPr>
+          <w:rFonts w:ascii="Times New Roman" w:hAnsi="Times New Roman" w:cs="Times New Roman"/>
+          <w:sz w:val="24"/>
+          <w:szCs w:val="24"/>
+        </w:rPr>
+        <w:lastRenderedPageBreak/>
+        <w:t xml:space="preserve">Grafico obtenido: </w:t>
+      </w:r>
+    </w:p>
+    <w:p>
+      <w:pPr>
+        <w:rPr>
+          <w:rFonts w:ascii="Times New Roman" w:hAnsi="Times New Roman" w:cs="Times New Roman"/>
+          <w:sz w:val="24"/>
+          <w:szCs w:val="24"/>
+        </w:rPr>
+      </w:pPr>
+      <w:r>
+        <w:rPr>
+          <w:noProof/>
+          <w:lang w:eastAsia="es-AR"/>
+        </w:rPr>
+        <w:drawing>
+          <wp:inline distT="0" distB="0" distL="0" distR="0" wp14:anchorId="4231F82E" wp14:editId="4B104EF1">
+            <wp:extent cx="5810250" cy="3252898"/>
+            <wp:effectExtent l="0" t="0" r="0" b="5080"/>
+            <wp:docPr id="4" name="Imagen 4"/>
+            <wp:cNvGraphicFramePr>
+              <a:graphicFrameLocks xmlns:a="http://schemas.openxmlformats.org/drawingml/2006/main" noChangeAspect="1"/>
+            </wp:cNvGraphicFramePr>
+            <a:graphic xmlns:a="http://schemas.openxmlformats.org/drawingml/2006/main">
+              <a:graphicData uri="http://schemas.openxmlformats.org/drawingml/2006/picture">
+                <pic:pic xmlns:pic="http://schemas.openxmlformats.org/drawingml/2006/picture">
+                  <pic:nvPicPr>
+                    <pic:cNvPr id="0" name=""/>
+                    <pic:cNvPicPr/>
+                  </pic:nvPicPr>
+                  <pic:blipFill>
+                    <a:blip r:embed="rId7"/>
+                    <a:stretch>
+                      <a:fillRect/>
+                    </a:stretch>
+                  </pic:blipFill>
+                  <pic:spPr>
+                    <a:xfrm>
+                      <a:off x="0" y="0"/>
+                      <a:ext cx="5817591" cy="3257008"/>
+                    </a:xfrm>
+                    <a:prstGeom prst="rect">
+                      <a:avLst/>
+                    </a:prstGeom>
+                  </pic:spPr>
+                </pic:pic>
+              </a:graphicData>
+            </a:graphic>
+          </wp:inline>
+        </w:drawing>
+      </w:r>
+    </w:p>
+    <w:p>
+      <w:pPr>
+        <w:rPr>
+          <w:rFonts w:ascii="Times New Roman" w:hAnsi="Times New Roman" w:cs="Times New Roman"/>
+          <w:sz w:val="24"/>
+          <w:szCs w:val="24"/>
+        </w:rPr>
+      </w:pPr>
+    </w:p>
+    <w:p>
+      <w:pPr>
+        <w:rPr>
+          <w:rFonts w:ascii="Times New Roman" w:eastAsiaTheme="minorEastAsia" w:hAnsi="Times New Roman" w:cs="Times New Roman"/>
+          <w:sz w:val="24"/>
+          <w:szCs w:val="24"/>
+        </w:rPr>
+      </w:pPr>
+      <w:r>
+        <w:rPr>
+          <w:rFonts w:ascii="Times New Roman" w:eastAsiaTheme="minorEastAsia" w:hAnsi="Times New Roman" w:cs="Times New Roman"/>
+          <w:sz w:val="24"/>
+          <w:szCs w:val="24"/>
+        </w:rPr>
+        <w:t>Usamos la metodología de función inversa, quedando:</w:t>
+      </w:r>
+    </w:p>
+    <w:p>
+      <w:pPr>
+        <w:rPr>
+          <w:rFonts w:ascii="Times New Roman" w:eastAsiaTheme="minorEastAsia" w:hAnsi="Times New Roman" w:cs="Times New Roman"/>
+          <w:sz w:val="24"/>
+          <w:szCs w:val="24"/>
+        </w:rPr>
+      </w:pPr>
+      <m:oMathPara>
+        <m:oMathParaPr>
+          <m:jc m:val="left"/>
+        </m:oMathParaPr>
+        <m:oMath>
+          <m:r>
+            <w:rPr>
+              <w:rFonts w:ascii="Cambria Math" w:hAnsi="Cambria Math" w:cs="Times New Roman"/>
+              <w:sz w:val="24"/>
+              <w:szCs w:val="24"/>
+            </w:rPr>
+            <m:t>F</m:t>
+          </m:r>
+          <m:d>
+            <m:dPr>
+              <m:ctrlPr>
+                <w:rPr>
+                  <w:rFonts w:ascii="Cambria Math" w:hAnsi="Cambria Math" w:cs="Times New Roman"/>
+                  <w:i/>
+                  <w:sz w:val="24"/>
+                  <w:szCs w:val="24"/>
+                </w:rPr>
+              </m:ctrlPr>
+            </m:dPr>
+            <m:e>
+              <m:r>
+                <w:rPr>
+                  <w:rFonts w:ascii="Cambria Math" w:hAnsi="Cambria Math" w:cs="Times New Roman"/>
+                  <w:sz w:val="24"/>
+                  <w:szCs w:val="24"/>
+                </w:rPr>
+                <m:t>x</m:t>
+              </m:r>
+            </m:e>
+          </m:d>
+          <m:r>
+            <w:rPr>
+              <w:rFonts w:ascii="Cambria Math" w:hAnsi="Cambria Math" w:cs="Times New Roman"/>
+              <w:sz w:val="24"/>
+              <w:szCs w:val="24"/>
+            </w:rPr>
+            <m:t>=R</m:t>
           </m:r>
         </m:oMath>
       </m:oMathPara>
@@ -1721,6 +2275,180 @@
     <w:p>
       <w:pPr>
         <w:rPr>
+          <w:rFonts w:ascii="Times New Roman" w:eastAsiaTheme="minorEastAsia" w:hAnsi="Times New Roman" w:cs="Times New Roman"/>
+          <w:sz w:val="24"/>
+          <w:szCs w:val="24"/>
+        </w:rPr>
+      </w:pPr>
+      <m:oMathPara>
+        <m:oMathParaPr>
+          <m:jc m:val="left"/>
+        </m:oMathParaPr>
+        <m:oMath>
+          <m:r>
+            <w:rPr>
+              <w:rFonts w:ascii="Cambria Math" w:eastAsiaTheme="minorEastAsia" w:hAnsi="Cambria Math" w:cs="Times New Roman"/>
+              <w:sz w:val="24"/>
+              <w:szCs w:val="24"/>
+            </w:rPr>
+            <m:t xml:space="preserve">x= </m:t>
+          </m:r>
+          <m:sSup>
+            <m:sSupPr>
+              <m:ctrlPr>
+                <w:rPr>
+                  <w:rFonts w:ascii="Cambria Math" w:eastAsiaTheme="minorEastAsia" w:hAnsi="Cambria Math" w:cs="Times New Roman"/>
+                  <w:i/>
+                  <w:sz w:val="24"/>
+                  <w:szCs w:val="24"/>
+                </w:rPr>
+              </m:ctrlPr>
+            </m:sSupPr>
+            <m:e>
+              <m:r>
+                <w:rPr>
+                  <w:rFonts w:ascii="Cambria Math" w:eastAsiaTheme="minorEastAsia" w:hAnsi="Cambria Math" w:cs="Times New Roman"/>
+                  <w:sz w:val="24"/>
+                  <w:szCs w:val="24"/>
+                </w:rPr>
+                <m:t>F</m:t>
+              </m:r>
+            </m:e>
+            <m:sup>
+              <m:r>
+                <w:rPr>
+                  <w:rFonts w:ascii="Cambria Math" w:eastAsiaTheme="minorEastAsia" w:hAnsi="Cambria Math" w:cs="Times New Roman"/>
+                  <w:sz w:val="24"/>
+                  <w:szCs w:val="24"/>
+                </w:rPr>
+                <m:t>-1</m:t>
+              </m:r>
+            </m:sup>
+          </m:sSup>
+          <m:r>
+            <w:rPr>
+              <w:rFonts w:ascii="Cambria Math" w:eastAsiaTheme="minorEastAsia" w:hAnsi="Cambria Math" w:cs="Times New Roman"/>
+              <w:sz w:val="24"/>
+              <w:szCs w:val="24"/>
+            </w:rPr>
+            <m:t>(R)</m:t>
+          </m:r>
+        </m:oMath>
+      </m:oMathPara>
+    </w:p>
+    <w:p>
+      <w:pPr>
+        <w:rPr>
+          <w:rFonts w:ascii="Times New Roman" w:hAnsi="Times New Roman" w:cs="Times New Roman"/>
+          <w:sz w:val="24"/>
+          <w:szCs w:val="24"/>
+        </w:rPr>
+      </w:pPr>
+      <m:oMathPara>
+        <m:oMathParaPr>
+          <m:jc m:val="left"/>
+        </m:oMathParaPr>
+        <m:oMath>
+          <m:r>
+            <w:rPr>
+              <w:rFonts w:ascii="Cambria Math" w:hAnsi="Cambria Math" w:cs="Times New Roman"/>
+              <w:sz w:val="24"/>
+              <w:szCs w:val="24"/>
+            </w:rPr>
+            <m:t>x= μ-</m:t>
+          </m:r>
+          <m:f>
+            <m:fPr>
+              <m:ctrlPr>
+                <w:rPr>
+                  <w:rFonts w:ascii="Cambria Math" w:hAnsi="Cambria Math" w:cs="Times New Roman"/>
+                  <w:i/>
+                  <w:sz w:val="24"/>
+                  <w:szCs w:val="24"/>
+                </w:rPr>
+              </m:ctrlPr>
+            </m:fPr>
+            <m:num>
+              <m:r>
+                <w:rPr>
+                  <w:rFonts w:ascii="Cambria Math" w:hAnsi="Cambria Math" w:cs="Times New Roman"/>
+                  <w:sz w:val="24"/>
+                  <w:szCs w:val="24"/>
+                </w:rPr>
+                <m:t>ln</m:t>
+              </m:r>
+              <m:d>
+                <m:dPr>
+                  <m:ctrlPr>
+                    <w:rPr>
+                      <w:rFonts w:ascii="Cambria Math" w:hAnsi="Cambria Math" w:cs="Times New Roman"/>
+                      <w:i/>
+                      <w:sz w:val="24"/>
+                      <w:szCs w:val="24"/>
+                    </w:rPr>
+                  </m:ctrlPr>
+                </m:dPr>
+                <m:e>
+                  <m:f>
+                    <m:fPr>
+                      <m:ctrlPr>
+                        <w:rPr>
+                          <w:rFonts w:ascii="Cambria Math" w:hAnsi="Cambria Math" w:cs="Times New Roman"/>
+                          <w:i/>
+                          <w:sz w:val="24"/>
+                          <w:szCs w:val="24"/>
+                        </w:rPr>
+                      </m:ctrlPr>
+                    </m:fPr>
+                    <m:num>
+                      <m:r>
+                        <w:rPr>
+                          <w:rFonts w:ascii="Cambria Math" w:hAnsi="Cambria Math" w:cs="Times New Roman"/>
+                          <w:sz w:val="24"/>
+                          <w:szCs w:val="24"/>
+                        </w:rPr>
+                        <m:t>1</m:t>
+                      </m:r>
+                    </m:num>
+                    <m:den>
+                      <m:r>
+                        <w:rPr>
+                          <w:rFonts w:ascii="Cambria Math" w:hAnsi="Cambria Math" w:cs="Times New Roman"/>
+                          <w:sz w:val="24"/>
+                          <w:szCs w:val="24"/>
+                        </w:rPr>
+                        <m:t>R</m:t>
+                      </m:r>
+                    </m:den>
+                  </m:f>
+                  <m:r>
+                    <w:rPr>
+                      <w:rFonts w:ascii="Cambria Math" w:hAnsi="Cambria Math" w:cs="Times New Roman"/>
+                      <w:sz w:val="24"/>
+                      <w:szCs w:val="24"/>
+                    </w:rPr>
+                    <m:t>-1</m:t>
+                  </m:r>
+                </m:e>
+              </m:d>
+            </m:num>
+            <m:den>
+              <m:r>
+                <w:rPr>
+                  <w:rFonts w:ascii="Cambria Math" w:hAnsi="Cambria Math" w:cs="Times New Roman"/>
+                  <w:sz w:val="24"/>
+                  <w:szCs w:val="24"/>
+                </w:rPr>
+                <m:t>θ</m:t>
+              </m:r>
+            </m:den>
+          </m:f>
+        </m:oMath>
+      </m:oMathPara>
+    </w:p>
+    <w:p>
+      <w:pPr>
+        <w:rPr>
           <w:rFonts w:ascii="Times New Roman" w:hAnsi="Times New Roman" w:cs="Times New Roman"/>
           <w:sz w:val="24"/>
           <w:szCs w:val="24"/>
@@ -1746,51 +2474,6 @@
       </w:pPr>
       <w:bookmarkStart w:id="0" w:name="_GoBack"/>
       <w:bookmarkEnd w:id="0"/>
-    </w:p>
-    <w:p>
-      <w:pPr>
-        <w:rPr>
-          <w:rFonts w:ascii="Times New Roman" w:hAnsi="Times New Roman" w:cs="Times New Roman"/>
-          <w:sz w:val="24"/>
-          <w:szCs w:val="24"/>
-        </w:rPr>
-      </w:pPr>
-    </w:p>
-    <w:p>
-      <w:pPr>
-        <w:rPr>
-          <w:rFonts w:ascii="Times New Roman" w:hAnsi="Times New Roman" w:cs="Times New Roman"/>
-          <w:sz w:val="24"/>
-          <w:szCs w:val="24"/>
-        </w:rPr>
-      </w:pPr>
-    </w:p>
-    <w:p>
-      <w:pPr>
-        <w:rPr>
-          <w:rFonts w:ascii="Times New Roman" w:hAnsi="Times New Roman" w:cs="Times New Roman"/>
-          <w:sz w:val="24"/>
-          <w:szCs w:val="24"/>
-        </w:rPr>
-      </w:pPr>
-    </w:p>
-    <w:p>
-      <w:pPr>
-        <w:rPr>
-          <w:rFonts w:ascii="Times New Roman" w:hAnsi="Times New Roman" w:cs="Times New Roman"/>
-          <w:sz w:val="24"/>
-          <w:szCs w:val="24"/>
-        </w:rPr>
-      </w:pPr>
-    </w:p>
-    <w:p>
-      <w:pPr>
-        <w:rPr>
-          <w:rFonts w:ascii="Times New Roman" w:hAnsi="Times New Roman" w:cs="Times New Roman"/>
-          <w:sz w:val="24"/>
-          <w:szCs w:val="24"/>
-        </w:rPr>
-      </w:pPr>
     </w:p>
     <w:p>
       <w:r>

</xml_diff>